<commit_message>
trying to see trends
</commit_message>
<xml_diff>
--- a/Predicting Taxi Paths.docx
+++ b/Predicting Taxi Paths.docx
@@ -624,7 +624,63 @@
           <w:szCs w:val="24"/>
         </w:rPr>
         <w:tab/>
-        <w:t xml:space="preserve">The main tools we used to tackle this project are the programming languages R and Python and the libraries that are available to either of the languages. </w:t>
+        <w:t xml:space="preserve">The main tools we used to tackle this project are the programming languages R and Python. </w:t>
+      </w:r>
+      <w:r>
+        <w:rPr>
+          <w:rFonts w:ascii="Times New Roman" w:hAnsi="Times New Roman" w:cs="Times New Roman"/>
+          <w:sz w:val="24"/>
+          <w:szCs w:val="24"/>
+        </w:rPr>
+        <w:t>We picked up</w:t>
+      </w:r>
+      <w:r>
+        <w:rPr>
+          <w:rFonts w:ascii="Times New Roman" w:hAnsi="Times New Roman" w:cs="Times New Roman"/>
+          <w:sz w:val="24"/>
+          <w:szCs w:val="24"/>
+        </w:rPr>
+        <w:t xml:space="preserve"> R from scratch. </w:t>
+      </w:r>
+      <w:r>
+        <w:rPr>
+          <w:rFonts w:ascii="Times New Roman" w:hAnsi="Times New Roman" w:cs="Times New Roman"/>
+          <w:sz w:val="24"/>
+          <w:szCs w:val="24"/>
+        </w:rPr>
+        <w:t>Some of the concepts that we used to implement our code was suggested to us by Potkojna</w:t>
+      </w:r>
+      <w:r>
+        <w:rPr>
+          <w:rFonts w:ascii="Times New Roman" w:hAnsi="Times New Roman" w:cs="Times New Roman"/>
+          <w:sz w:val="24"/>
+          <w:szCs w:val="24"/>
+        </w:rPr>
+        <w:t>k, o</w:t>
+      </w:r>
+      <w:r>
+        <w:rPr>
+          <w:rFonts w:ascii="Times New Roman" w:hAnsi="Times New Roman" w:cs="Times New Roman"/>
+          <w:sz w:val="24"/>
+          <w:szCs w:val="24"/>
+        </w:rPr>
+        <w:t xml:space="preserve">thers were just googled. </w:t>
+      </w:r>
+      <w:r>
+        <w:rPr>
+          <w:rFonts w:ascii="Times New Roman" w:hAnsi="Times New Roman" w:cs="Times New Roman"/>
+          <w:sz w:val="24"/>
+          <w:szCs w:val="24"/>
+        </w:rPr>
+        <w:t xml:space="preserve">For all these concepts, we researched all background information necessary for us to understand how it works, and the tradeoffs </w:t>
+      </w:r>
+      <w:r>
+        <w:rPr>
+          <w:rFonts w:ascii="Times New Roman" w:hAnsi="Times New Roman" w:cs="Times New Roman"/>
+          <w:sz w:val="24"/>
+          <w:szCs w:val="24"/>
+        </w:rPr>
+        <w:t xml:space="preserve">involved in using one method of solving an issue over another (i.e. using k-means clustering instead of logistic regression). </w:t>
       </w:r>
     </w:p>
     <w:p>
@@ -671,7 +727,7 @@
           <w:sz w:val="24"/>
           <w:szCs w:val="24"/>
         </w:rPr>
-        <w:t xml:space="preserve"> Tasks (TO BE EDITED)</w:t>
+        <w:t xml:space="preserve"> Tasks</w:t>
       </w:r>
       <w:r>
         <w:rPr>
@@ -685,6 +741,9 @@
     </w:p>
     <w:p>
       <w:pPr>
+        <w:tabs>
+          <w:tab w:val="right" w:pos="9360"/>
+        </w:tabs>
         <w:ind w:firstLine="720"/>
         <w:contextualSpacing/>
         <w:rPr>
@@ -699,7 +758,111 @@
           <w:sz w:val="24"/>
           <w:szCs w:val="24"/>
         </w:rPr>
-        <w:t xml:space="preserve">We first want to be able to predict where a taxi will end up with a fair amount of accuracy even with missing data. </w:t>
+        <w:t>We first want to be able to p</w:t>
+      </w:r>
+      <w:r>
+        <w:rPr>
+          <w:rFonts w:ascii="Times New Roman" w:hAnsi="Times New Roman" w:cs="Times New Roman"/>
+          <w:sz w:val="24"/>
+          <w:szCs w:val="24"/>
+        </w:rPr>
+        <w:t xml:space="preserve">redict the </w:t>
+      </w:r>
+      <w:r>
+        <w:rPr>
+          <w:rFonts w:ascii="Times New Roman" w:hAnsi="Times New Roman" w:cs="Times New Roman"/>
+          <w:sz w:val="24"/>
+          <w:szCs w:val="24"/>
+        </w:rPr>
+        <w:t xml:space="preserve">region where a taxi will end up with limited information on its trip (i.e. </w:t>
+      </w:r>
+      <w:r>
+        <w:rPr>
+          <w:rFonts w:ascii="Times New Roman" w:hAnsi="Times New Roman" w:cs="Times New Roman"/>
+          <w:sz w:val="24"/>
+          <w:szCs w:val="24"/>
+        </w:rPr>
+        <w:t xml:space="preserve">only the first couple of ticks of a taxi’s trip). </w:t>
+      </w:r>
+      <w:r>
+        <w:rPr>
+          <w:rFonts w:ascii="Times New Roman" w:hAnsi="Times New Roman" w:cs="Times New Roman"/>
+          <w:sz w:val="24"/>
+          <w:szCs w:val="24"/>
+        </w:rPr>
+        <w:t xml:space="preserve">We also </w:t>
+      </w:r>
+      <w:r>
+        <w:rPr>
+          <w:rFonts w:ascii="Times New Roman" w:hAnsi="Times New Roman" w:cs="Times New Roman"/>
+          <w:sz w:val="24"/>
+          <w:szCs w:val="24"/>
+        </w:rPr>
+        <w:t>want to be able to predict what regions</w:t>
+      </w:r>
+      <w:r>
+        <w:rPr>
+          <w:rFonts w:ascii="Times New Roman" w:hAnsi="Times New Roman" w:cs="Times New Roman"/>
+          <w:sz w:val="24"/>
+          <w:szCs w:val="24"/>
+        </w:rPr>
+        <w:t xml:space="preserve"> customers </w:t>
+      </w:r>
+      <w:r>
+        <w:rPr>
+          <w:rFonts w:ascii="Times New Roman" w:hAnsi="Times New Roman" w:cs="Times New Roman"/>
+          <w:sz w:val="24"/>
+          <w:szCs w:val="24"/>
+        </w:rPr>
+        <w:t xml:space="preserve">tend to pop up at given times. </w:t>
+      </w:r>
+      <w:r>
+        <w:rPr>
+          <w:rFonts w:ascii="Times New Roman" w:hAnsi="Times New Roman" w:cs="Times New Roman"/>
+          <w:sz w:val="24"/>
+          <w:szCs w:val="24"/>
+        </w:rPr>
+        <w:t xml:space="preserve">Furthermore, based on the customer data, we want </w:t>
+      </w:r>
+      <w:r>
+        <w:rPr>
+          <w:rFonts w:ascii="Times New Roman" w:hAnsi="Times New Roman" w:cs="Times New Roman"/>
+          <w:sz w:val="24"/>
+          <w:szCs w:val="24"/>
+        </w:rPr>
+        <w:t xml:space="preserve">to see if there’s a trend between where customers leave from and arrive to earlier in the day and where customers leave from and arrive to later in the day (perhaps a group all leave to an area to work in the morning and all come back from work around the same time at night?). </w:t>
+      </w:r>
+      <w:r>
+        <w:rPr>
+          <w:rFonts w:ascii="Times New Roman" w:hAnsi="Times New Roman" w:cs="Times New Roman"/>
+          <w:sz w:val="24"/>
+          <w:szCs w:val="24"/>
+        </w:rPr>
+        <w:t xml:space="preserve">Finally, we want to be able to perform bipartite matching </w:t>
+      </w:r>
+      <w:r>
+        <w:rPr>
+          <w:rFonts w:ascii="Times New Roman" w:hAnsi="Times New Roman" w:cs="Times New Roman"/>
+          <w:sz w:val="24"/>
+          <w:szCs w:val="24"/>
+        </w:rPr>
+        <w:t xml:space="preserve">on free drivers and waiting customers and match them based on </w:t>
+      </w:r>
+      <w:r>
+        <w:rPr>
+          <w:rFonts w:ascii="Times New Roman" w:hAnsi="Times New Roman" w:cs="Times New Roman"/>
+          <w:sz w:val="24"/>
+          <w:szCs w:val="24"/>
+        </w:rPr>
+        <w:t xml:space="preserve">shortest </w:t>
+      </w:r>
+      <w:r>
+        <w:rPr>
+          <w:rFonts w:ascii="Times New Roman" w:hAnsi="Times New Roman" w:cs="Times New Roman"/>
+          <w:sz w:val="24"/>
+          <w:szCs w:val="24"/>
+        </w:rPr>
+        <w:t xml:space="preserve">distance. </w:t>
       </w:r>
     </w:p>
     <w:p>
@@ -956,6 +1119,7 @@
           <w:sz w:val="24"/>
           <w:szCs w:val="24"/>
         </w:rPr>
+        <w:lastRenderedPageBreak/>
         <w:t>The first challenge was to differentiate</w:t>
       </w:r>
       <w:r>
@@ -1174,7 +1338,6 @@
           <w:sz w:val="24"/>
           <w:szCs w:val="24"/>
         </w:rPr>
-        <w:lastRenderedPageBreak/>
         <w:pict>
           <v:shapetype id="_x0000_t75" coordsize="21600,21600" o:spt="75" o:preferrelative="t" path="m@4@5l@4@11@9@11@9@5xe" filled="f" stroked="f">
             <v:stroke joinstyle="miter"/>
@@ -1748,6 +1911,7 @@
           <w:sz w:val="24"/>
           <w:szCs w:val="24"/>
         </w:rPr>
+        <w:lastRenderedPageBreak/>
         <w:t>**However</w:t>
       </w:r>
       <w:r>
@@ -2009,16 +2173,7 @@
           <w:sz w:val="24"/>
           <w:szCs w:val="24"/>
         </w:rPr>
-        <w:t xml:space="preserve">Additionally, </w:t>
-      </w:r>
-      <w:r>
-        <w:rPr>
-          <w:rFonts w:ascii="Times New Roman" w:eastAsiaTheme="minorEastAsia" w:hAnsi="Times New Roman" w:cs="Times New Roman"/>
-          <w:sz w:val="24"/>
-          <w:szCs w:val="24"/>
-        </w:rPr>
-        <w:lastRenderedPageBreak/>
-        <w:t xml:space="preserve">in the simple counterexample in which all destinations end up in two places, this algorithm would at best return the midpoint between these two </w:t>
+        <w:t xml:space="preserve">Additionally, in the simple counterexample in which all destinations end up in two places, this algorithm would at best return the midpoint between these two </w:t>
       </w:r>
       <w:r>
         <w:rPr>
@@ -2297,6 +2452,7 @@
           <w:sz w:val="24"/>
           <w:szCs w:val="24"/>
         </w:rPr>
+        <w:lastRenderedPageBreak/>
         <w:tab/>
       </w:r>
       <w:r>
@@ -2381,16 +2537,39 @@
           <w:sz w:val="24"/>
           <w:szCs w:val="24"/>
         </w:rPr>
-        <w:t xml:space="preserve"> By using this method, we plot the average dispersion between the clusters </w:t>
-      </w:r>
-      <w:r>
-        <w:rPr>
-          <w:rFonts w:ascii="Times New Roman" w:hAnsi="Times New Roman" w:cs="Times New Roman"/>
-          <w:sz w:val="24"/>
-          <w:szCs w:val="24"/>
-        </w:rPr>
-        <w:lastRenderedPageBreak/>
-        <w:t xml:space="preserve">against the number of clusters. By visually looking at the graph, we can see a point where there is diminishing returns in creating new clusters. </w:t>
+        <w:t xml:space="preserve"> By using this method</w:t>
+      </w:r>
+      <w:r>
+        <w:rPr>
+          <w:rFonts w:ascii="Times New Roman" w:hAnsi="Times New Roman" w:cs="Times New Roman"/>
+          <w:sz w:val="24"/>
+          <w:szCs w:val="24"/>
+        </w:rPr>
+        <w:t>, we plot the average distance</w:t>
+      </w:r>
+      <w:r>
+        <w:rPr>
+          <w:rFonts w:ascii="Times New Roman" w:hAnsi="Times New Roman" w:cs="Times New Roman"/>
+          <w:sz w:val="24"/>
+          <w:szCs w:val="24"/>
+        </w:rPr>
+        <w:t xml:space="preserve"> between</w:t>
+      </w:r>
+      <w:r>
+        <w:rPr>
+          <w:rFonts w:ascii="Times New Roman" w:hAnsi="Times New Roman" w:cs="Times New Roman"/>
+          <w:sz w:val="24"/>
+          <w:szCs w:val="24"/>
+        </w:rPr>
+        <w:t xml:space="preserve"> points within</w:t>
+      </w:r>
+      <w:r>
+        <w:rPr>
+          <w:rFonts w:ascii="Times New Roman" w:hAnsi="Times New Roman" w:cs="Times New Roman"/>
+          <w:sz w:val="24"/>
+          <w:szCs w:val="24"/>
+        </w:rPr>
+        <w:t xml:space="preserve"> the clusters against the number of clusters. By visually looking at the graph, we can see a point where there is diminishing returns in creating new clusters. </w:t>
       </w:r>
       <w:r>
         <w:rPr>
@@ -2452,7 +2631,7 @@
           <w:szCs w:val="24"/>
         </w:rPr>
         <w:pict>
-          <v:shape id="_x0000_i1030" type="#_x0000_t75" style="width:348.75pt;height:324pt">
+          <v:shape id="_x0000_i1027" type="#_x0000_t75" style="width:348.75pt;height:324pt">
             <v:imagedata r:id="rId7" o:title="elbowmethod"/>
           </v:shape>
         </w:pict>
@@ -2504,79 +2683,57 @@
           <w:szCs w:val="24"/>
         </w:rPr>
         <w:tab/>
-        <w:t>(</w:t>
-      </w:r>
-      <w:r>
-        <w:rPr>
-          <w:rFonts w:ascii="Times New Roman" w:hAnsi="Times New Roman" w:cs="Times New Roman"/>
-          <w:sz w:val="24"/>
-          <w:szCs w:val="24"/>
-        </w:rPr>
-        <w:t xml:space="preserve">TODO: </w:t>
-      </w:r>
-      <w:r>
-        <w:rPr>
-          <w:rFonts w:ascii="Times New Roman" w:hAnsi="Times New Roman" w:cs="Times New Roman"/>
-          <w:sz w:val="24"/>
-          <w:szCs w:val="24"/>
-        </w:rPr>
-        <w:t xml:space="preserve">Conclusion about </w:t>
-      </w:r>
-      <w:r>
-        <w:rPr>
-          <w:rFonts w:ascii="Times New Roman" w:hAnsi="Times New Roman" w:cs="Times New Roman"/>
-          <w:sz w:val="24"/>
-          <w:szCs w:val="24"/>
-        </w:rPr>
-        <w:t xml:space="preserve">using </w:t>
-      </w:r>
-      <w:r>
-        <w:rPr>
-          <w:rFonts w:ascii="Times New Roman" w:hAnsi="Times New Roman" w:cs="Times New Roman"/>
-          <w:sz w:val="24"/>
-          <w:szCs w:val="24"/>
-        </w:rPr>
-        <w:t xml:space="preserve">the clustering approach to estimate </w:t>
-      </w:r>
-      <w:r>
-        <w:rPr>
-          <w:rFonts w:ascii="Times New Roman" w:hAnsi="Times New Roman" w:cs="Times New Roman"/>
-          <w:sz w:val="24"/>
-          <w:szCs w:val="24"/>
-        </w:rPr>
-        <w:t>how many anticipated active taxi trips will end up in any given cluster</w:t>
-      </w:r>
-      <w:r>
-        <w:rPr>
-          <w:rFonts w:ascii="Times New Roman" w:hAnsi="Times New Roman" w:cs="Times New Roman"/>
-          <w:sz w:val="24"/>
-          <w:szCs w:val="24"/>
-        </w:rPr>
-        <w:t xml:space="preserve">. </w:t>
-      </w:r>
-      <w:r>
-        <w:rPr>
-          <w:rFonts w:ascii="Times New Roman" w:hAnsi="Times New Roman" w:cs="Times New Roman"/>
-          <w:sz w:val="24"/>
-          <w:szCs w:val="24"/>
-        </w:rPr>
-        <w:t xml:space="preserve">i.e. for one unknown taxi trip the predicted clusters are 0.21, 0.10, 0.40, etc…, I will assume that many taxi drivers will be available at each cluster. Given a large amount of taxi drivers, trained on data several times, I’ll add up all those </w:t>
-      </w:r>
-      <w:r>
-        <w:rPr>
-          <w:rFonts w:ascii="Times New Roman" w:hAnsi="Times New Roman" w:cs="Times New Roman"/>
-          <w:sz w:val="24"/>
-          <w:szCs w:val="24"/>
-        </w:rPr>
-        <w:t>fractions and get a 95% confidence interval and have that estimated number of predicted drivers</w:t>
-      </w:r>
-      <w:r>
-        <w:rPr>
-          <w:rFonts w:ascii="Times New Roman" w:hAnsi="Times New Roman" w:cs="Times New Roman"/>
-          <w:sz w:val="24"/>
-          <w:szCs w:val="24"/>
-        </w:rPr>
-        <w:t>)</w:t>
+        <w:t>I want to use this clustering approach to estimate how many anticipated active taxi trips will end up in each given cluster. To do this, I will assume that in a given taxi trip, if it outputs probabilities of 0.21 of going to cluster A, 0.14 to cluster B, etc…”0.21 drivers” will be available at A, “0.14 drivers” will be available at cluster B, and so on.</w:t>
+      </w:r>
+      <w:r>
+        <w:rPr>
+          <w:rFonts w:ascii="Times New Roman" w:hAnsi="Times New Roman" w:cs="Times New Roman"/>
+          <w:sz w:val="24"/>
+          <w:szCs w:val="24"/>
+        </w:rPr>
+        <w:t xml:space="preserve"> Given a large amount of in progress taxi drivers, I can add up all those fractions and predict how many taxi drivers are expected to </w:t>
+      </w:r>
+      <w:r>
+        <w:rPr>
+          <w:rFonts w:ascii="Times New Roman" w:hAnsi="Times New Roman" w:cs="Times New Roman"/>
+          <w:sz w:val="24"/>
+          <w:szCs w:val="24"/>
+        </w:rPr>
+        <w:lastRenderedPageBreak/>
+        <w:t xml:space="preserve">pop up within a given time frame. </w:t>
+      </w:r>
+      <w:r>
+        <w:rPr>
+          <w:rFonts w:ascii="Times New Roman" w:hAnsi="Times New Roman" w:cs="Times New Roman"/>
+          <w:sz w:val="24"/>
+          <w:szCs w:val="24"/>
+        </w:rPr>
+        <w:t xml:space="preserve">This will be the data from a single sample. </w:t>
+      </w:r>
+      <w:r>
+        <w:rPr>
+          <w:rFonts w:ascii="Times New Roman" w:hAnsi="Times New Roman" w:cs="Times New Roman"/>
+          <w:sz w:val="24"/>
+          <w:szCs w:val="24"/>
+        </w:rPr>
+        <w:t xml:space="preserve">To get a more solid prediction, I will take a random sample many times and construct a </w:t>
+      </w:r>
+      <w:r>
+        <w:rPr>
+          <w:rFonts w:ascii="Times New Roman" w:hAnsi="Times New Roman" w:cs="Times New Roman"/>
+          <w:i/>
+          <w:sz w:val="24"/>
+          <w:szCs w:val="24"/>
+        </w:rPr>
+        <w:t>95% confidence interval</w:t>
+      </w:r>
+      <w:r>
+        <w:rPr>
+          <w:rFonts w:ascii="Times New Roman" w:hAnsi="Times New Roman" w:cs="Times New Roman"/>
+          <w:sz w:val="24"/>
+          <w:szCs w:val="24"/>
+        </w:rPr>
+        <w:t xml:space="preserve"> for how many active taxi trips will end up in a specific region for every region. </w:t>
       </w:r>
     </w:p>
     <w:p>
@@ -2765,79 +2922,21 @@
           <w:sz w:val="24"/>
           <w:szCs w:val="24"/>
         </w:rPr>
-        <w:t xml:space="preserve"> from these trials</w:t>
-      </w:r>
-    </w:p>
-    <w:p>
-      <w:pPr>
-        <w:contextualSpacing/>
-        <w:rPr>
-          <w:rFonts w:ascii="Times New Roman" w:hAnsi="Times New Roman" w:cs="Times New Roman"/>
-          <w:sz w:val="24"/>
-          <w:szCs w:val="24"/>
-        </w:rPr>
-      </w:pPr>
-    </w:p>
-    <w:p>
-      <w:pPr>
-        <w:contextualSpacing/>
-        <w:rPr>
-          <w:rFonts w:ascii="Times New Roman" w:hAnsi="Times New Roman" w:cs="Times New Roman"/>
-          <w:b/>
-          <w:sz w:val="24"/>
-          <w:szCs w:val="24"/>
-        </w:rPr>
-      </w:pPr>
-      <w:r>
-        <w:rPr>
-          <w:rFonts w:ascii="Times New Roman" w:hAnsi="Times New Roman" w:cs="Times New Roman"/>
-          <w:b/>
-          <w:sz w:val="24"/>
-          <w:szCs w:val="24"/>
-        </w:rPr>
-        <w:t>II</w:t>
-      </w:r>
-      <w:r>
-        <w:rPr>
-          <w:rFonts w:ascii="Times New Roman" w:hAnsi="Times New Roman" w:cs="Times New Roman"/>
-          <w:b/>
-          <w:sz w:val="24"/>
-          <w:szCs w:val="24"/>
-        </w:rPr>
-        <w:t>I. Second</w:t>
-      </w:r>
-      <w:r>
-        <w:rPr>
-          <w:rFonts w:ascii="Times New Roman" w:hAnsi="Times New Roman" w:cs="Times New Roman"/>
-          <w:b/>
-          <w:sz w:val="24"/>
-          <w:szCs w:val="24"/>
-        </w:rPr>
-        <w:t xml:space="preserve"> Task: </w:t>
-      </w:r>
-      <w:r>
-        <w:rPr>
-          <w:rFonts w:ascii="Times New Roman" w:hAnsi="Times New Roman" w:cs="Times New Roman"/>
-          <w:b/>
-          <w:sz w:val="24"/>
-          <w:szCs w:val="24"/>
-        </w:rPr>
-        <w:t>Customer Prediction</w:t>
-      </w:r>
-    </w:p>
-    <w:p>
-      <w:pPr>
-        <w:contextualSpacing/>
-        <w:rPr>
-          <w:rFonts w:ascii="Times New Roman" w:hAnsi="Times New Roman" w:cs="Times New Roman"/>
-          <w:sz w:val="24"/>
-          <w:szCs w:val="24"/>
-        </w:rPr>
-      </w:pPr>
-      <w:r>
-        <w:rPr>
-          <w:rFonts w:ascii="Times New Roman" w:hAnsi="Times New Roman" w:cs="Times New Roman"/>
-          <w:b/>
+        <w:t xml:space="preserve"> for each cluster from these results</w:t>
+      </w:r>
+    </w:p>
+    <w:p>
+      <w:pPr>
+        <w:contextualSpacing/>
+        <w:rPr>
+          <w:rFonts w:ascii="Times New Roman" w:hAnsi="Times New Roman" w:cs="Times New Roman"/>
+          <w:sz w:val="24"/>
+          <w:szCs w:val="24"/>
+        </w:rPr>
+      </w:pPr>
+      <w:r>
+        <w:rPr>
+          <w:rFonts w:ascii="Times New Roman" w:hAnsi="Times New Roman" w:cs="Times New Roman"/>
           <w:sz w:val="24"/>
           <w:szCs w:val="24"/>
         </w:rPr>
@@ -2849,67 +2948,682 @@
           <w:sz w:val="24"/>
           <w:szCs w:val="24"/>
         </w:rPr>
-        <w:t>(TODO: IMPLEMENT AND FILL THIS OUT)</w:t>
-      </w:r>
-    </w:p>
-    <w:p>
-      <w:pPr>
-        <w:contextualSpacing/>
-        <w:rPr>
-          <w:rFonts w:ascii="Times New Roman" w:hAnsi="Times New Roman" w:cs="Times New Roman"/>
-          <w:b/>
-          <w:sz w:val="24"/>
-          <w:szCs w:val="24"/>
-        </w:rPr>
-      </w:pPr>
-    </w:p>
-    <w:p>
-      <w:pPr>
-        <w:contextualSpacing/>
-        <w:rPr>
-          <w:rFonts w:ascii="Times New Roman" w:hAnsi="Times New Roman" w:cs="Times New Roman"/>
-          <w:b/>
-          <w:sz w:val="24"/>
-          <w:szCs w:val="24"/>
-        </w:rPr>
-      </w:pPr>
-    </w:p>
-    <w:p>
-      <w:pPr>
-        <w:contextualSpacing/>
-        <w:rPr>
-          <w:rFonts w:ascii="Times New Roman" w:hAnsi="Times New Roman" w:cs="Times New Roman"/>
-          <w:b/>
-          <w:sz w:val="24"/>
-          <w:szCs w:val="24"/>
-        </w:rPr>
-      </w:pPr>
-      <w:r>
-        <w:rPr>
-          <w:rFonts w:ascii="Times New Roman" w:hAnsi="Times New Roman" w:cs="Times New Roman"/>
-          <w:b/>
-          <w:sz w:val="24"/>
-          <w:szCs w:val="24"/>
-        </w:rPr>
-        <w:t>IV. Fourth</w:t>
-      </w:r>
-      <w:r>
-        <w:rPr>
-          <w:rFonts w:ascii="Times New Roman" w:hAnsi="Times New Roman" w:cs="Times New Roman"/>
-          <w:b/>
-          <w:sz w:val="24"/>
-          <w:szCs w:val="24"/>
-        </w:rPr>
-        <w:t xml:space="preserve"> Task: </w:t>
-      </w:r>
-      <w:r>
-        <w:rPr>
-          <w:rFonts w:ascii="Times New Roman" w:hAnsi="Times New Roman" w:cs="Times New Roman"/>
-          <w:b/>
-          <w:sz w:val="24"/>
-          <w:szCs w:val="24"/>
-        </w:rPr>
-        <w:t>Bipartite Matching (Free Driver to Customer)</w:t>
+        <w:t>From here on, I</w:t>
+      </w:r>
+      <w:r>
+        <w:rPr>
+          <w:rFonts w:ascii="Times New Roman" w:hAnsi="Times New Roman" w:cs="Times New Roman"/>
+          <w:sz w:val="24"/>
+          <w:szCs w:val="24"/>
+        </w:rPr>
+        <w:t xml:space="preserve"> will use these confidence intervals of predicted amount of taxi drivers per cluster at a given time in the following way. </w:t>
+      </w:r>
+      <w:r>
+        <w:rPr>
+          <w:rFonts w:ascii="Times New Roman" w:hAnsi="Times New Roman" w:cs="Times New Roman"/>
+          <w:sz w:val="24"/>
+          <w:szCs w:val="24"/>
+        </w:rPr>
+        <w:t xml:space="preserve">I will take the center </w:t>
+      </w:r>
+      <w:r>
+        <w:rPr>
+          <w:rFonts w:ascii="Times New Roman" w:hAnsi="Times New Roman" w:cs="Times New Roman"/>
+          <w:sz w:val="24"/>
+          <w:szCs w:val="24"/>
+        </w:rPr>
+        <w:t xml:space="preserve">coordinate </w:t>
+      </w:r>
+      <w:r>
+        <w:rPr>
+          <w:rFonts w:ascii="Times New Roman" w:hAnsi="Times New Roman" w:cs="Times New Roman"/>
+          <w:sz w:val="24"/>
+          <w:szCs w:val="24"/>
+        </w:rPr>
+        <w:t>po</w:t>
+      </w:r>
+      <w:r>
+        <w:rPr>
+          <w:rFonts w:ascii="Times New Roman" w:hAnsi="Times New Roman" w:cs="Times New Roman"/>
+          <w:sz w:val="24"/>
+          <w:szCs w:val="24"/>
+        </w:rPr>
+        <w:t>int of the cluster, the 25% value</w:t>
+      </w:r>
+      <w:r>
+        <w:rPr>
+          <w:rFonts w:ascii="Times New Roman" w:hAnsi="Times New Roman" w:cs="Times New Roman"/>
+          <w:sz w:val="24"/>
+          <w:szCs w:val="24"/>
+        </w:rPr>
+        <w:t xml:space="preserve"> of the confidence interval (I want to be more skeptical in my predictions)</w:t>
+      </w:r>
+      <w:r>
+        <w:rPr>
+          <w:rFonts w:ascii="Times New Roman" w:hAnsi="Times New Roman" w:cs="Times New Roman"/>
+          <w:sz w:val="24"/>
+          <w:szCs w:val="24"/>
+        </w:rPr>
+        <w:t xml:space="preserve">, and claim that many taxi drivers will be around that coordinate point. </w:t>
+      </w:r>
+      <w:r>
+        <w:rPr>
+          <w:rFonts w:ascii="Times New Roman" w:hAnsi="Times New Roman" w:cs="Times New Roman"/>
+          <w:sz w:val="24"/>
+          <w:szCs w:val="24"/>
+        </w:rPr>
+        <w:t xml:space="preserve">In the future, I can use this data as amount of “to be free” taxi drivers in this area and consider them in the final step of matching available or to be available taxi drivers to pending customers. </w:t>
+      </w:r>
+    </w:p>
+    <w:p>
+      <w:pPr>
+        <w:contextualSpacing/>
+        <w:rPr>
+          <w:rFonts w:ascii="Times New Roman" w:hAnsi="Times New Roman" w:cs="Times New Roman"/>
+          <w:sz w:val="24"/>
+          <w:szCs w:val="24"/>
+        </w:rPr>
+      </w:pPr>
+    </w:p>
+    <w:p>
+      <w:pPr>
+        <w:contextualSpacing/>
+        <w:rPr>
+          <w:rFonts w:ascii="Times New Roman" w:hAnsi="Times New Roman" w:cs="Times New Roman"/>
+          <w:b/>
+          <w:sz w:val="24"/>
+          <w:szCs w:val="24"/>
+        </w:rPr>
+      </w:pPr>
+      <w:r>
+        <w:rPr>
+          <w:rFonts w:ascii="Times New Roman" w:hAnsi="Times New Roman" w:cs="Times New Roman"/>
+          <w:b/>
+          <w:sz w:val="24"/>
+          <w:szCs w:val="24"/>
+        </w:rPr>
+        <w:t xml:space="preserve">III. </w:t>
+      </w:r>
+      <w:r>
+        <w:rPr>
+          <w:rFonts w:ascii="Times New Roman" w:hAnsi="Times New Roman" w:cs="Times New Roman"/>
+          <w:b/>
+          <w:sz w:val="24"/>
+          <w:szCs w:val="24"/>
+        </w:rPr>
+        <w:t>Second</w:t>
+      </w:r>
+      <w:r>
+        <w:rPr>
+          <w:rFonts w:ascii="Times New Roman" w:hAnsi="Times New Roman" w:cs="Times New Roman"/>
+          <w:b/>
+          <w:sz w:val="24"/>
+          <w:szCs w:val="24"/>
+        </w:rPr>
+        <w:t xml:space="preserve"> Task: Customer Prediction</w:t>
+      </w:r>
+    </w:p>
+    <w:p>
+      <w:pPr>
+        <w:contextualSpacing/>
+        <w:rPr>
+          <w:rFonts w:ascii="Times New Roman" w:hAnsi="Times New Roman" w:cs="Times New Roman"/>
+          <w:sz w:val="24"/>
+          <w:szCs w:val="24"/>
+        </w:rPr>
+      </w:pPr>
+      <w:r>
+        <w:rPr>
+          <w:rFonts w:ascii="Times New Roman" w:hAnsi="Times New Roman" w:cs="Times New Roman"/>
+          <w:b/>
+          <w:sz w:val="24"/>
+          <w:szCs w:val="24"/>
+        </w:rPr>
+        <w:tab/>
+      </w:r>
+      <w:r>
+        <w:rPr>
+          <w:rFonts w:ascii="Times New Roman" w:hAnsi="Times New Roman" w:cs="Times New Roman"/>
+          <w:sz w:val="24"/>
+          <w:szCs w:val="24"/>
+        </w:rPr>
+        <w:t xml:space="preserve">In this section, I try to predict where customers tend to pop up at any given time. </w:t>
+      </w:r>
+      <w:r>
+        <w:rPr>
+          <w:rFonts w:ascii="Times New Roman" w:hAnsi="Times New Roman" w:cs="Times New Roman"/>
+          <w:sz w:val="24"/>
+          <w:szCs w:val="24"/>
+        </w:rPr>
+        <w:t xml:space="preserve">To do this, I take a similar approach to predicting how many drivers will end up in specified regions at a given time. </w:t>
+      </w:r>
+      <w:r>
+        <w:rPr>
+          <w:rFonts w:ascii="Times New Roman" w:hAnsi="Times New Roman" w:cs="Times New Roman"/>
+          <w:sz w:val="24"/>
+          <w:szCs w:val="24"/>
+        </w:rPr>
+        <w:t xml:space="preserve">To do this, I must first gather all coordinates of customers within a given time frame. </w:t>
+      </w:r>
+      <w:r>
+        <w:rPr>
+          <w:rFonts w:ascii="Times New Roman" w:hAnsi="Times New Roman" w:cs="Times New Roman"/>
+          <w:sz w:val="24"/>
+          <w:szCs w:val="24"/>
+        </w:rPr>
+        <w:t xml:space="preserve">I simply consider all completed trips with timestamps within my given time range as my training data. </w:t>
+      </w:r>
+      <w:r>
+        <w:rPr>
+          <w:rFonts w:ascii="Times New Roman" w:hAnsi="Times New Roman" w:cs="Times New Roman"/>
+          <w:sz w:val="24"/>
+          <w:szCs w:val="24"/>
+        </w:rPr>
+        <w:t xml:space="preserve">I treat the first coordinate tick of each of these locations as the customers’ locations. </w:t>
+      </w:r>
+      <w:r>
+        <w:rPr>
+          <w:rFonts w:ascii="Times New Roman" w:hAnsi="Times New Roman" w:cs="Times New Roman"/>
+          <w:sz w:val="24"/>
+          <w:szCs w:val="24"/>
+        </w:rPr>
+        <w:t xml:space="preserve">With this dataset, I run the following algorithm: </w:t>
+      </w:r>
+    </w:p>
+    <w:p>
+      <w:pPr>
+        <w:contextualSpacing/>
+        <w:rPr>
+          <w:rFonts w:ascii="Times New Roman" w:hAnsi="Times New Roman" w:cs="Times New Roman"/>
+          <w:sz w:val="24"/>
+          <w:szCs w:val="24"/>
+        </w:rPr>
+      </w:pPr>
+      <w:r>
+        <w:rPr>
+          <w:rFonts w:ascii="Times New Roman" w:hAnsi="Times New Roman" w:cs="Times New Roman"/>
+          <w:sz w:val="24"/>
+          <w:szCs w:val="24"/>
+        </w:rPr>
+        <w:tab/>
+      </w:r>
+      <w:r>
+        <w:rPr>
+          <w:rFonts w:ascii="Times New Roman" w:hAnsi="Times New Roman" w:cs="Times New Roman"/>
+          <w:sz w:val="24"/>
+          <w:szCs w:val="24"/>
+        </w:rPr>
+        <w:t>*repeat many times (pick a random sample of training data)</w:t>
+      </w:r>
+    </w:p>
+    <w:p>
+      <w:pPr>
+        <w:contextualSpacing/>
+        <w:rPr>
+          <w:rFonts w:ascii="Times New Roman" w:hAnsi="Times New Roman" w:cs="Times New Roman"/>
+          <w:sz w:val="24"/>
+          <w:szCs w:val="24"/>
+        </w:rPr>
+      </w:pPr>
+      <w:r>
+        <w:rPr>
+          <w:rFonts w:ascii="Times New Roman" w:hAnsi="Times New Roman" w:cs="Times New Roman"/>
+          <w:sz w:val="24"/>
+          <w:szCs w:val="24"/>
+        </w:rPr>
+        <w:tab/>
+      </w:r>
+      <w:r>
+        <w:rPr>
+          <w:rFonts w:ascii="Times New Roman" w:hAnsi="Times New Roman" w:cs="Times New Roman"/>
+          <w:sz w:val="24"/>
+          <w:szCs w:val="24"/>
+        </w:rPr>
+        <w:tab/>
+        <w:t>*run k-means clustering algorithm on those beginning points</w:t>
+      </w:r>
+    </w:p>
+    <w:p>
+      <w:pPr>
+        <w:contextualSpacing/>
+        <w:rPr>
+          <w:rFonts w:ascii="Times New Roman" w:hAnsi="Times New Roman" w:cs="Times New Roman"/>
+          <w:sz w:val="24"/>
+          <w:szCs w:val="24"/>
+        </w:rPr>
+      </w:pPr>
+      <w:r>
+        <w:rPr>
+          <w:rFonts w:ascii="Times New Roman" w:hAnsi="Times New Roman" w:cs="Times New Roman"/>
+          <w:sz w:val="24"/>
+          <w:szCs w:val="24"/>
+        </w:rPr>
+        <w:tab/>
+      </w:r>
+      <w:r>
+        <w:rPr>
+          <w:rFonts w:ascii="Times New Roman" w:hAnsi="Times New Roman" w:cs="Times New Roman"/>
+          <w:sz w:val="24"/>
+          <w:szCs w:val="24"/>
+        </w:rPr>
+        <w:tab/>
+        <w:t>*record centers of the clusters and how many points belong in those clusters</w:t>
+      </w:r>
+    </w:p>
+    <w:p>
+      <w:pPr>
+        <w:contextualSpacing/>
+        <w:rPr>
+          <w:rFonts w:ascii="Times New Roman" w:hAnsi="Times New Roman" w:cs="Times New Roman"/>
+          <w:sz w:val="24"/>
+          <w:szCs w:val="24"/>
+        </w:rPr>
+      </w:pPr>
+      <w:r>
+        <w:rPr>
+          <w:rFonts w:ascii="Times New Roman" w:hAnsi="Times New Roman" w:cs="Times New Roman"/>
+          <w:sz w:val="24"/>
+          <w:szCs w:val="24"/>
+        </w:rPr>
+        <w:tab/>
+      </w:r>
+      <w:r>
+        <w:rPr>
+          <w:rFonts w:ascii="Times New Roman" w:hAnsi="Times New Roman" w:cs="Times New Roman"/>
+          <w:sz w:val="24"/>
+          <w:szCs w:val="24"/>
+        </w:rPr>
+        <w:tab/>
+        <w:t>*save the data into a list that holds the results of each random sample</w:t>
+      </w:r>
+    </w:p>
+    <w:p>
+      <w:pPr>
+        <w:contextualSpacing/>
+        <w:rPr>
+          <w:rFonts w:ascii="Times New Roman" w:hAnsi="Times New Roman" w:cs="Times New Roman"/>
+          <w:sz w:val="24"/>
+          <w:szCs w:val="24"/>
+        </w:rPr>
+      </w:pPr>
+      <w:r>
+        <w:rPr>
+          <w:rFonts w:ascii="Times New Roman" w:hAnsi="Times New Roman" w:cs="Times New Roman"/>
+          <w:sz w:val="24"/>
+          <w:szCs w:val="24"/>
+        </w:rPr>
+        <w:tab/>
+        <w:t>*</w:t>
+      </w:r>
+      <w:r>
+        <w:rPr>
+          <w:rFonts w:ascii="Times New Roman" w:hAnsi="Times New Roman" w:cs="Times New Roman"/>
+          <w:sz w:val="24"/>
+          <w:szCs w:val="24"/>
+        </w:rPr>
+        <w:t>Construct a 95% confidence interval for each cluster from this list of results</w:t>
+      </w:r>
+    </w:p>
+    <w:p>
+      <w:pPr>
+        <w:ind w:firstLine="720"/>
+        <w:contextualSpacing/>
+        <w:rPr>
+          <w:rFonts w:ascii="Times New Roman" w:hAnsi="Times New Roman" w:cs="Times New Roman"/>
+          <w:sz w:val="24"/>
+          <w:szCs w:val="24"/>
+        </w:rPr>
+      </w:pPr>
+      <w:r>
+        <w:rPr>
+          <w:rFonts w:ascii="Times New Roman" w:hAnsi="Times New Roman" w:cs="Times New Roman"/>
+          <w:sz w:val="24"/>
+          <w:szCs w:val="24"/>
+        </w:rPr>
+        <w:t xml:space="preserve">From here on, I can do two things with this data. </w:t>
+      </w:r>
+      <w:r>
+        <w:rPr>
+          <w:rFonts w:ascii="Times New Roman" w:hAnsi="Times New Roman" w:cs="Times New Roman"/>
+          <w:sz w:val="24"/>
+          <w:szCs w:val="24"/>
+        </w:rPr>
+        <w:t xml:space="preserve">The first thing I can do is to predict the amount of customers I can anticipate to pop up in specific regions. </w:t>
+      </w:r>
+      <w:r>
+        <w:rPr>
+          <w:rFonts w:ascii="Times New Roman" w:hAnsi="Times New Roman" w:cs="Times New Roman"/>
+          <w:sz w:val="24"/>
+          <w:szCs w:val="24"/>
+        </w:rPr>
+        <w:t xml:space="preserve">Again, I will use the 25% mark within the confidence interval </w:t>
+      </w:r>
+      <w:r>
+        <w:rPr>
+          <w:rFonts w:ascii="Times New Roman" w:hAnsi="Times New Roman" w:cs="Times New Roman"/>
+          <w:sz w:val="24"/>
+          <w:szCs w:val="24"/>
+        </w:rPr>
+        <w:t xml:space="preserve">to anticipate how many customers will show up around that specific region’s center coordinate points. </w:t>
+      </w:r>
+      <w:r>
+        <w:rPr>
+          <w:rFonts w:ascii="Times New Roman" w:hAnsi="Times New Roman" w:cs="Times New Roman"/>
+          <w:sz w:val="24"/>
+          <w:szCs w:val="24"/>
+        </w:rPr>
+        <w:t xml:space="preserve">I will use this data in addition to the “free taxi driver” data from the previous section to match them in the later section. </w:t>
+      </w:r>
+    </w:p>
+    <w:p>
+      <w:pPr>
+        <w:ind w:firstLine="720"/>
+        <w:contextualSpacing/>
+        <w:rPr>
+          <w:rFonts w:ascii="Times New Roman" w:hAnsi="Times New Roman" w:cs="Times New Roman"/>
+          <w:sz w:val="24"/>
+          <w:szCs w:val="24"/>
+        </w:rPr>
+      </w:pPr>
+      <w:r>
+        <w:rPr>
+          <w:rFonts w:ascii="Times New Roman" w:hAnsi="Times New Roman" w:cs="Times New Roman"/>
+          <w:sz w:val="24"/>
+          <w:szCs w:val="24"/>
+        </w:rPr>
+        <w:t xml:space="preserve">Additionally, </w:t>
+      </w:r>
+      <w:r>
+        <w:rPr>
+          <w:rFonts w:ascii="Times New Roman" w:hAnsi="Times New Roman" w:cs="Times New Roman"/>
+          <w:sz w:val="24"/>
+          <w:szCs w:val="24"/>
+        </w:rPr>
+        <w:t xml:space="preserve">I will use this data to predict trends in customer requests. </w:t>
+      </w:r>
+      <w:r>
+        <w:rPr>
+          <w:rFonts w:ascii="Times New Roman" w:hAnsi="Times New Roman" w:cs="Times New Roman"/>
+          <w:sz w:val="24"/>
+          <w:szCs w:val="24"/>
+        </w:rPr>
+        <w:t xml:space="preserve">For example, if a large amount of customers </w:t>
+      </w:r>
+      <w:r>
+        <w:rPr>
+          <w:rFonts w:ascii="Times New Roman" w:hAnsi="Times New Roman" w:cs="Times New Roman"/>
+          <w:sz w:val="24"/>
+          <w:szCs w:val="24"/>
+        </w:rPr>
+        <w:t>tends</w:t>
+      </w:r>
+      <w:r>
+        <w:rPr>
+          <w:rFonts w:ascii="Times New Roman" w:hAnsi="Times New Roman" w:cs="Times New Roman"/>
+          <w:sz w:val="24"/>
+          <w:szCs w:val="24"/>
+        </w:rPr>
+        <w:t xml:space="preserve"> to request taxis </w:t>
+      </w:r>
+      <w:r>
+        <w:rPr>
+          <w:rFonts w:ascii="Times New Roman" w:hAnsi="Times New Roman" w:cs="Times New Roman"/>
+          <w:sz w:val="24"/>
+          <w:szCs w:val="24"/>
+        </w:rPr>
+        <w:t>from a certain “departure” area during a specific time and most end up in the same “arrival “area. Perhaps this could be interpreted as workers all taking taxis to work in the morning. Likewise</w:t>
+      </w:r>
+      <w:r>
+        <w:rPr>
+          <w:rFonts w:ascii="Times New Roman" w:hAnsi="Times New Roman" w:cs="Times New Roman"/>
+          <w:sz w:val="24"/>
+          <w:szCs w:val="24"/>
+        </w:rPr>
+        <w:t>,</w:t>
+      </w:r>
+      <w:r>
+        <w:rPr>
+          <w:rFonts w:ascii="Times New Roman" w:hAnsi="Times New Roman" w:cs="Times New Roman"/>
+          <w:sz w:val="24"/>
+          <w:szCs w:val="24"/>
+        </w:rPr>
+        <w:t xml:space="preserve"> we could also see if there were a lot of customers </w:t>
+      </w:r>
+      <w:r>
+        <w:rPr>
+          <w:rFonts w:ascii="Times New Roman" w:hAnsi="Times New Roman" w:cs="Times New Roman"/>
+          <w:sz w:val="24"/>
+          <w:szCs w:val="24"/>
+        </w:rPr>
+        <w:t xml:space="preserve">who requested rides from that “arrival” area to the “departure” area in the evenings. </w:t>
+      </w:r>
+      <w:r>
+        <w:rPr>
+          <w:rFonts w:ascii="Times New Roman" w:hAnsi="Times New Roman" w:cs="Times New Roman"/>
+          <w:sz w:val="24"/>
+          <w:szCs w:val="24"/>
+        </w:rPr>
+        <w:t xml:space="preserve">In Figure 4 below, we can see that there are some regions in which customers request much more on average at a specific time. This brings us to my next area of research – customer arrival / departure trends. </w:t>
+      </w:r>
+    </w:p>
+    <w:p>
+      <w:pPr>
+        <w:ind w:firstLine="720"/>
+        <w:contextualSpacing/>
+        <w:rPr>
+          <w:rFonts w:ascii="Times New Roman" w:hAnsi="Times New Roman" w:cs="Times New Roman"/>
+          <w:sz w:val="24"/>
+          <w:szCs w:val="24"/>
+        </w:rPr>
+      </w:pPr>
+    </w:p>
+    <w:p>
+      <w:pPr>
+        <w:ind w:firstLine="720"/>
+        <w:contextualSpacing/>
+        <w:jc w:val="center"/>
+        <w:rPr>
+          <w:rFonts w:ascii="Times New Roman" w:hAnsi="Times New Roman" w:cs="Times New Roman"/>
+          <w:sz w:val="24"/>
+          <w:szCs w:val="24"/>
+        </w:rPr>
+      </w:pPr>
+      <w:r>
+        <w:rPr>
+          <w:rFonts w:ascii="Times New Roman" w:hAnsi="Times New Roman" w:cs="Times New Roman"/>
+          <w:sz w:val="24"/>
+          <w:szCs w:val="24"/>
+        </w:rPr>
+        <w:lastRenderedPageBreak/>
+        <w:pict>
+          <v:shape id="_x0000_i1029" type="#_x0000_t75" style="width:303.75pt;height:318pt">
+            <v:imagedata r:id="rId8" o:title="customerPrediction"/>
+          </v:shape>
+        </w:pict>
+      </w:r>
+    </w:p>
+    <w:p>
+      <w:pPr>
+        <w:ind w:firstLine="720"/>
+        <w:contextualSpacing/>
+        <w:jc w:val="center"/>
+        <w:rPr>
+          <w:rFonts w:ascii="Times New Roman" w:hAnsi="Times New Roman" w:cs="Times New Roman"/>
+          <w:sz w:val="24"/>
+          <w:szCs w:val="24"/>
+        </w:rPr>
+      </w:pPr>
+      <w:r>
+        <w:rPr>
+          <w:rFonts w:ascii="Times New Roman" w:hAnsi="Times New Roman" w:cs="Times New Roman"/>
+          <w:sz w:val="24"/>
+          <w:szCs w:val="24"/>
+        </w:rPr>
+        <w:t>Figure 4. Results of 200 random samples</w:t>
+      </w:r>
+      <w:r>
+        <w:rPr>
+          <w:rFonts w:ascii="Times New Roman" w:hAnsi="Times New Roman" w:cs="Times New Roman"/>
+          <w:sz w:val="24"/>
+          <w:szCs w:val="24"/>
+        </w:rPr>
+        <w:t xml:space="preserve"> of trips that started within a certain time frame</w:t>
+      </w:r>
+      <w:r>
+        <w:rPr>
+          <w:rFonts w:ascii="Times New Roman" w:hAnsi="Times New Roman" w:cs="Times New Roman"/>
+          <w:sz w:val="24"/>
+          <w:szCs w:val="24"/>
+        </w:rPr>
+        <w:t xml:space="preserve">. There are 29 clusters that I found. The first two columns are the coordinate points of the clusters, the third and fourth columns are the </w:t>
+      </w:r>
+      <w:r>
+        <w:rPr>
+          <w:rFonts w:ascii="Times New Roman" w:hAnsi="Times New Roman" w:cs="Times New Roman"/>
+          <w:sz w:val="24"/>
+          <w:szCs w:val="24"/>
+        </w:rPr>
+        <w:t xml:space="preserve">95% </w:t>
+      </w:r>
+      <w:r>
+        <w:rPr>
+          <w:rFonts w:ascii="Times New Roman" w:hAnsi="Times New Roman" w:cs="Times New Roman"/>
+          <w:sz w:val="24"/>
+          <w:szCs w:val="24"/>
+        </w:rPr>
+        <w:t xml:space="preserve">confidence intervals denoting the number </w:t>
+      </w:r>
+      <w:r>
+        <w:rPr>
+          <w:rFonts w:ascii="Times New Roman" w:hAnsi="Times New Roman" w:cs="Times New Roman"/>
+          <w:sz w:val="24"/>
+          <w:szCs w:val="24"/>
+        </w:rPr>
+        <w:t xml:space="preserve">of customers I expect to come from each region. </w:t>
+      </w:r>
+      <w:r>
+        <w:rPr>
+          <w:rFonts w:ascii="Times New Roman" w:hAnsi="Times New Roman" w:cs="Times New Roman"/>
+          <w:sz w:val="24"/>
+          <w:szCs w:val="24"/>
+        </w:rPr>
+        <w:t>You can see that I can expect many more customers from some re</w:t>
+      </w:r>
+      <w:r>
+        <w:rPr>
+          <w:rFonts w:ascii="Times New Roman" w:hAnsi="Times New Roman" w:cs="Times New Roman"/>
+          <w:sz w:val="24"/>
+          <w:szCs w:val="24"/>
+        </w:rPr>
+        <w:t xml:space="preserve">gions than other regions. </w:t>
+      </w:r>
+    </w:p>
+    <w:p>
+      <w:pPr>
+        <w:contextualSpacing/>
+        <w:rPr>
+          <w:rFonts w:ascii="Times New Roman" w:hAnsi="Times New Roman" w:cs="Times New Roman"/>
+          <w:b/>
+          <w:sz w:val="24"/>
+          <w:szCs w:val="24"/>
+        </w:rPr>
+      </w:pPr>
+    </w:p>
+    <w:p>
+      <w:pPr>
+        <w:contextualSpacing/>
+        <w:rPr>
+          <w:rFonts w:ascii="Times New Roman" w:hAnsi="Times New Roman" w:cs="Times New Roman"/>
+          <w:b/>
+          <w:sz w:val="24"/>
+          <w:szCs w:val="24"/>
+        </w:rPr>
+      </w:pPr>
+      <w:r>
+        <w:rPr>
+          <w:rFonts w:ascii="Times New Roman" w:hAnsi="Times New Roman" w:cs="Times New Roman"/>
+          <w:b/>
+          <w:sz w:val="24"/>
+          <w:szCs w:val="24"/>
+        </w:rPr>
+        <w:t>IV. Third</w:t>
+      </w:r>
+      <w:r>
+        <w:rPr>
+          <w:rFonts w:ascii="Times New Roman" w:hAnsi="Times New Roman" w:cs="Times New Roman"/>
+          <w:b/>
+          <w:sz w:val="24"/>
+          <w:szCs w:val="24"/>
+        </w:rPr>
+        <w:t xml:space="preserve"> Task: Customer Departure/Arrival Trends</w:t>
+      </w:r>
+    </w:p>
+    <w:p>
+      <w:pPr>
+        <w:contextualSpacing/>
+        <w:rPr>
+          <w:rFonts w:ascii="Times New Roman" w:hAnsi="Times New Roman" w:cs="Times New Roman"/>
+          <w:sz w:val="24"/>
+          <w:szCs w:val="24"/>
+        </w:rPr>
+      </w:pPr>
+      <w:r>
+        <w:rPr>
+          <w:rFonts w:ascii="Times New Roman" w:hAnsi="Times New Roman" w:cs="Times New Roman"/>
+          <w:b/>
+          <w:sz w:val="24"/>
+          <w:szCs w:val="24"/>
+        </w:rPr>
+        <w:tab/>
+      </w:r>
+      <w:r>
+        <w:rPr>
+          <w:rFonts w:ascii="Times New Roman" w:hAnsi="Times New Roman" w:cs="Times New Roman"/>
+          <w:b/>
+          <w:sz w:val="24"/>
+          <w:szCs w:val="24"/>
+        </w:rPr>
+        <w:t>(TODO: IMPLEMENT AND REPORT)</w:t>
+      </w:r>
+    </w:p>
+    <w:p>
+      <w:pPr>
+        <w:contextualSpacing/>
+        <w:rPr>
+          <w:rFonts w:ascii="Times New Roman" w:hAnsi="Times New Roman" w:cs="Times New Roman"/>
+          <w:b/>
+          <w:sz w:val="24"/>
+          <w:szCs w:val="24"/>
+        </w:rPr>
+      </w:pPr>
+    </w:p>
+    <w:p>
+      <w:pPr>
+        <w:contextualSpacing/>
+        <w:rPr>
+          <w:rFonts w:ascii="Times New Roman" w:hAnsi="Times New Roman" w:cs="Times New Roman"/>
+          <w:b/>
+          <w:sz w:val="24"/>
+          <w:szCs w:val="24"/>
+        </w:rPr>
+      </w:pPr>
+      <w:r>
+        <w:rPr>
+          <w:rFonts w:ascii="Times New Roman" w:hAnsi="Times New Roman" w:cs="Times New Roman"/>
+          <w:b/>
+          <w:sz w:val="24"/>
+          <w:szCs w:val="24"/>
+        </w:rPr>
+        <w:t>V. Fourth</w:t>
+      </w:r>
+      <w:r>
+        <w:rPr>
+          <w:rFonts w:ascii="Times New Roman" w:hAnsi="Times New Roman" w:cs="Times New Roman"/>
+          <w:b/>
+          <w:sz w:val="24"/>
+          <w:szCs w:val="24"/>
+        </w:rPr>
+        <w:t xml:space="preserve"> Task: Bipartite Matching (Free Driver to Customer)</w:t>
       </w:r>
     </w:p>
     <w:p>
@@ -3061,7 +3775,16 @@
           <w:sz w:val="24"/>
           <w:szCs w:val="24"/>
         </w:rPr>
-        <w:t xml:space="preserve">Additionally, we use the information on where customers are predicted to pop up. With these two groups available, we perform </w:t>
+        <w:t xml:space="preserve">Additionally, we use the information on where customers are </w:t>
+      </w:r>
+      <w:r>
+        <w:rPr>
+          <w:rFonts w:ascii="Times New Roman" w:hAnsi="Times New Roman" w:cs="Times New Roman"/>
+          <w:sz w:val="24"/>
+          <w:szCs w:val="24"/>
+        </w:rPr>
+        <w:lastRenderedPageBreak/>
+        <w:t xml:space="preserve">predicted to pop up. With these two groups available, we perform </w:t>
       </w:r>
       <w:r>
         <w:rPr>
@@ -3127,124 +3850,365 @@
           <w:szCs w:val="24"/>
         </w:rPr>
         <w:t xml:space="preserve"> are able to solve the above question of minimizing gas usage. </w:t>
+      </w:r>
+    </w:p>
+    <w:p>
+      <w:pPr>
+        <w:contextualSpacing/>
+        <w:jc w:val="center"/>
+        <w:rPr>
+          <w:rFonts w:ascii="Times New Roman" w:hAnsi="Times New Roman" w:cs="Times New Roman"/>
+          <w:sz w:val="24"/>
+          <w:szCs w:val="24"/>
+        </w:rPr>
+      </w:pPr>
+      <w:r>
+        <w:rPr>
+          <w:rFonts w:ascii="Times New Roman" w:hAnsi="Times New Roman" w:cs="Times New Roman"/>
+          <w:sz w:val="24"/>
+          <w:szCs w:val="24"/>
+        </w:rPr>
+        <w:pict>
+          <v:shape id="_x0000_i1028" type="#_x0000_t75" style="width:306.75pt;height:285pt">
+            <v:imagedata r:id="rId9" o:title="bipartitegraph"/>
+          </v:shape>
+        </w:pict>
+      </w:r>
+    </w:p>
+    <w:p>
+      <w:pPr>
+        <w:contextualSpacing/>
+        <w:jc w:val="center"/>
+        <w:rPr>
+          <w:rFonts w:ascii="Times New Roman" w:hAnsi="Times New Roman" w:cs="Times New Roman"/>
+          <w:sz w:val="24"/>
+          <w:szCs w:val="24"/>
+        </w:rPr>
+      </w:pPr>
+      <w:r>
+        <w:rPr>
+          <w:rFonts w:ascii="Times New Roman" w:hAnsi="Times New Roman" w:cs="Times New Roman"/>
+          <w:sz w:val="24"/>
+          <w:szCs w:val="24"/>
+        </w:rPr>
+        <w:t>Figure 5</w:t>
+      </w:r>
+      <w:r>
+        <w:rPr>
+          <w:rFonts w:ascii="Times New Roman" w:hAnsi="Times New Roman" w:cs="Times New Roman"/>
+          <w:sz w:val="24"/>
+          <w:szCs w:val="24"/>
+        </w:rPr>
+        <w:t xml:space="preserve">. </w:t>
+      </w:r>
+      <w:r>
+        <w:rPr>
+          <w:rFonts w:ascii="Times New Roman" w:hAnsi="Times New Roman" w:cs="Times New Roman"/>
+          <w:sz w:val="24"/>
+          <w:szCs w:val="24"/>
+        </w:rPr>
+        <w:t>Bipartite graph of free drivers and customers</w:t>
+      </w:r>
+    </w:p>
+    <w:p>
+      <w:pPr>
+        <w:contextualSpacing/>
+        <w:jc w:val="center"/>
+        <w:rPr>
+          <w:rFonts w:ascii="Times New Roman" w:hAnsi="Times New Roman" w:cs="Times New Roman"/>
+          <w:sz w:val="24"/>
+          <w:szCs w:val="24"/>
+        </w:rPr>
+      </w:pPr>
+    </w:p>
+    <w:p>
+      <w:pPr>
+        <w:contextualSpacing/>
+        <w:rPr>
+          <w:rFonts w:ascii="Times New Roman" w:hAnsi="Times New Roman" w:cs="Times New Roman"/>
+          <w:b/>
+          <w:sz w:val="24"/>
+          <w:szCs w:val="24"/>
+        </w:rPr>
+      </w:pPr>
+      <w:r>
+        <w:rPr>
+          <w:rFonts w:ascii="Times New Roman" w:hAnsi="Times New Roman" w:cs="Times New Roman"/>
+          <w:b/>
+          <w:sz w:val="24"/>
+          <w:szCs w:val="24"/>
+        </w:rPr>
+        <w:t xml:space="preserve">V. </w:t>
+      </w:r>
+      <w:r>
+        <w:rPr>
+          <w:rFonts w:ascii="Times New Roman" w:hAnsi="Times New Roman" w:cs="Times New Roman"/>
+          <w:b/>
+          <w:sz w:val="24"/>
+          <w:szCs w:val="24"/>
+        </w:rPr>
+        <w:t>Conclusion</w:t>
+      </w:r>
+    </w:p>
+    <w:p>
+      <w:pPr>
+        <w:contextualSpacing/>
+        <w:rPr>
+          <w:rFonts w:ascii="Times New Roman" w:hAnsi="Times New Roman" w:cs="Times New Roman"/>
+          <w:b/>
+          <w:sz w:val="24"/>
+          <w:szCs w:val="24"/>
+        </w:rPr>
+      </w:pPr>
+      <w:r>
+        <w:rPr>
+          <w:rFonts w:ascii="Times New Roman" w:hAnsi="Times New Roman" w:cs="Times New Roman"/>
+          <w:b/>
+          <w:sz w:val="24"/>
+          <w:szCs w:val="24"/>
+        </w:rPr>
+        <w:t>V.</w:t>
+      </w:r>
+      <w:r>
+        <w:rPr>
+          <w:rFonts w:ascii="Times New Roman" w:hAnsi="Times New Roman" w:cs="Times New Roman"/>
+          <w:b/>
+          <w:sz w:val="24"/>
+          <w:szCs w:val="24"/>
+        </w:rPr>
+        <w:t>1 Summary</w:t>
+      </w:r>
+    </w:p>
+    <w:p>
+      <w:pPr>
+        <w:contextualSpacing/>
+        <w:rPr>
+          <w:rFonts w:ascii="Times New Roman" w:hAnsi="Times New Roman" w:cs="Times New Roman"/>
+          <w:sz w:val="24"/>
+          <w:szCs w:val="24"/>
+        </w:rPr>
+      </w:pPr>
+      <w:r>
+        <w:rPr>
+          <w:rFonts w:ascii="Times New Roman" w:hAnsi="Times New Roman" w:cs="Times New Roman"/>
+          <w:b/>
+          <w:sz w:val="24"/>
+          <w:szCs w:val="24"/>
+        </w:rPr>
+        <w:tab/>
+      </w:r>
+      <w:r>
+        <w:rPr>
+          <w:rFonts w:ascii="Times New Roman" w:hAnsi="Times New Roman" w:cs="Times New Roman"/>
+          <w:sz w:val="24"/>
+          <w:szCs w:val="24"/>
+        </w:rPr>
+        <w:t>Our overarching goal was to</w:t>
+      </w:r>
+      <w:r>
+        <w:rPr>
+          <w:rFonts w:ascii="Times New Roman" w:hAnsi="Times New Roman" w:cs="Times New Roman"/>
+          <w:sz w:val="24"/>
+          <w:szCs w:val="24"/>
+        </w:rPr>
+        <w:t xml:space="preserve"> try to</w:t>
+      </w:r>
+      <w:r>
+        <w:rPr>
+          <w:rFonts w:ascii="Times New Roman" w:hAnsi="Times New Roman" w:cs="Times New Roman"/>
+          <w:sz w:val="24"/>
+          <w:szCs w:val="24"/>
+        </w:rPr>
+        <w:t xml:space="preserve"> minimize gas cost of taxi trips. </w:t>
+      </w:r>
+      <w:r>
+        <w:rPr>
+          <w:rFonts w:ascii="Times New Roman" w:hAnsi="Times New Roman" w:cs="Times New Roman"/>
+          <w:sz w:val="24"/>
+          <w:szCs w:val="24"/>
+        </w:rPr>
+        <w:t>In order to do this, we would need to try to minimize the distance taxi drivers needed to travel to pick up customers. T</w:t>
       </w:r>
       <w:bookmarkStart w:id="0" w:name="_GoBack"/>
       <w:bookmarkEnd w:id="0"/>
-    </w:p>
-    <w:p>
-      <w:pPr>
-        <w:contextualSpacing/>
-        <w:jc w:val="center"/>
-        <w:rPr>
-          <w:rFonts w:ascii="Times New Roman" w:hAnsi="Times New Roman" w:cs="Times New Roman"/>
-          <w:sz w:val="24"/>
-          <w:szCs w:val="24"/>
-        </w:rPr>
-      </w:pPr>
-      <w:r>
-        <w:rPr>
-          <w:rFonts w:ascii="Times New Roman" w:hAnsi="Times New Roman" w:cs="Times New Roman"/>
-          <w:sz w:val="24"/>
-          <w:szCs w:val="24"/>
-        </w:rPr>
-        <w:pict>
-          <v:shape id="_x0000_i1032" type="#_x0000_t75" style="width:306.75pt;height:285pt">
-            <v:imagedata r:id="rId8" o:title="bipartitegraph"/>
-          </v:shape>
-        </w:pict>
-      </w:r>
-    </w:p>
-    <w:p>
-      <w:pPr>
-        <w:contextualSpacing/>
-        <w:jc w:val="center"/>
-        <w:rPr>
-          <w:rFonts w:ascii="Times New Roman" w:hAnsi="Times New Roman" w:cs="Times New Roman"/>
-          <w:sz w:val="24"/>
-          <w:szCs w:val="24"/>
-        </w:rPr>
-      </w:pPr>
-      <w:r>
-        <w:rPr>
-          <w:rFonts w:ascii="Times New Roman" w:hAnsi="Times New Roman" w:cs="Times New Roman"/>
-          <w:sz w:val="24"/>
-          <w:szCs w:val="24"/>
-        </w:rPr>
-        <w:t xml:space="preserve">Figure 4. </w:t>
-      </w:r>
-      <w:r>
-        <w:rPr>
-          <w:rFonts w:ascii="Times New Roman" w:hAnsi="Times New Roman" w:cs="Times New Roman"/>
-          <w:sz w:val="24"/>
-          <w:szCs w:val="24"/>
-        </w:rPr>
-        <w:t>Bipartite graph of free drivers and customers</w:t>
-      </w:r>
-    </w:p>
-    <w:p>
-      <w:pPr>
-        <w:contextualSpacing/>
-        <w:jc w:val="center"/>
-        <w:rPr>
-          <w:rFonts w:ascii="Times New Roman" w:hAnsi="Times New Roman" w:cs="Times New Roman"/>
-          <w:sz w:val="24"/>
-          <w:szCs w:val="24"/>
-        </w:rPr>
-      </w:pPr>
-    </w:p>
-    <w:p>
-      <w:pPr>
-        <w:contextualSpacing/>
-        <w:jc w:val="center"/>
-        <w:rPr>
-          <w:rFonts w:ascii="Times New Roman" w:hAnsi="Times New Roman" w:cs="Times New Roman"/>
-          <w:sz w:val="24"/>
-          <w:szCs w:val="24"/>
-        </w:rPr>
-      </w:pPr>
-    </w:p>
-    <w:p>
-      <w:pPr>
-        <w:contextualSpacing/>
-        <w:jc w:val="center"/>
-        <w:rPr>
-          <w:rFonts w:ascii="Times New Roman" w:hAnsi="Times New Roman" w:cs="Times New Roman"/>
-          <w:sz w:val="24"/>
-          <w:szCs w:val="24"/>
-        </w:rPr>
-      </w:pPr>
-    </w:p>
-    <w:p>
-      <w:pPr>
-        <w:contextualSpacing/>
-        <w:jc w:val="center"/>
-        <w:rPr>
-          <w:rFonts w:ascii="Times New Roman" w:hAnsi="Times New Roman" w:cs="Times New Roman"/>
-          <w:sz w:val="24"/>
-          <w:szCs w:val="24"/>
-        </w:rPr>
-      </w:pPr>
-    </w:p>
-    <w:p>
-      <w:pPr>
-        <w:contextualSpacing/>
-        <w:rPr>
-          <w:rFonts w:ascii="Times New Roman" w:hAnsi="Times New Roman" w:cs="Times New Roman"/>
-          <w:b/>
-          <w:sz w:val="24"/>
-          <w:szCs w:val="24"/>
-        </w:rPr>
-      </w:pPr>
-      <w:r>
-        <w:rPr>
-          <w:rFonts w:ascii="Times New Roman" w:hAnsi="Times New Roman" w:cs="Times New Roman"/>
-          <w:b/>
-          <w:sz w:val="24"/>
-          <w:szCs w:val="24"/>
-        </w:rPr>
-        <w:lastRenderedPageBreak/>
-        <w:t>V. Fourth Task: Bipartite Matching (Free Driver to Customer)</w:t>
-      </w:r>
+      <w:r>
+        <w:rPr>
+          <w:rFonts w:ascii="Times New Roman" w:hAnsi="Times New Roman" w:cs="Times New Roman"/>
+          <w:sz w:val="24"/>
+          <w:szCs w:val="24"/>
+        </w:rPr>
+        <w:t>o tackle the tasks in this problem</w:t>
+      </w:r>
+      <w:r>
+        <w:rPr>
+          <w:rFonts w:ascii="Times New Roman" w:hAnsi="Times New Roman" w:cs="Times New Roman"/>
+          <w:sz w:val="24"/>
+          <w:szCs w:val="24"/>
+        </w:rPr>
+        <w:t xml:space="preserve">, we had to create some tools such as a </w:t>
+      </w:r>
+      <w:r>
+        <w:rPr>
+          <w:rFonts w:ascii="Times New Roman" w:hAnsi="Times New Roman" w:cs="Times New Roman"/>
+          <w:sz w:val="24"/>
+          <w:szCs w:val="24"/>
+        </w:rPr>
+        <w:t xml:space="preserve">function to see how similar paths were that used </w:t>
+      </w:r>
+      <w:r>
+        <w:rPr>
+          <w:rFonts w:ascii="Times New Roman" w:hAnsi="Times New Roman" w:cs="Times New Roman"/>
+          <w:i/>
+          <w:sz w:val="24"/>
+          <w:szCs w:val="24"/>
+        </w:rPr>
+        <w:t>cosine similarity</w:t>
+      </w:r>
+      <w:r>
+        <w:rPr>
+          <w:rFonts w:ascii="Times New Roman" w:hAnsi="Times New Roman" w:cs="Times New Roman"/>
+          <w:sz w:val="24"/>
+          <w:szCs w:val="24"/>
+        </w:rPr>
+        <w:t xml:space="preserve">. </w:t>
+      </w:r>
+      <w:r>
+        <w:rPr>
+          <w:rFonts w:ascii="Times New Roman" w:hAnsi="Times New Roman" w:cs="Times New Roman"/>
+          <w:sz w:val="24"/>
+          <w:szCs w:val="24"/>
+        </w:rPr>
+        <w:t xml:space="preserve">We also had to </w:t>
+      </w:r>
+      <w:r>
+        <w:rPr>
+          <w:rFonts w:ascii="Times New Roman" w:hAnsi="Times New Roman" w:cs="Times New Roman"/>
+          <w:i/>
+          <w:sz w:val="24"/>
+          <w:szCs w:val="24"/>
+        </w:rPr>
+        <w:t>rescale</w:t>
+      </w:r>
+      <w:r>
+        <w:rPr>
+          <w:rFonts w:ascii="Times New Roman" w:hAnsi="Times New Roman" w:cs="Times New Roman"/>
+          <w:sz w:val="24"/>
+          <w:szCs w:val="24"/>
+        </w:rPr>
+        <w:t xml:space="preserve"> the coordinates so that we would be able to differentiate one from another more easily. </w:t>
+      </w:r>
+      <w:r>
+        <w:rPr>
+          <w:rFonts w:ascii="Times New Roman" w:hAnsi="Times New Roman" w:cs="Times New Roman"/>
+          <w:sz w:val="24"/>
+          <w:szCs w:val="24"/>
+        </w:rPr>
+        <w:t xml:space="preserve">With these tools, we were able to use </w:t>
+      </w:r>
+      <w:r>
+        <w:rPr>
+          <w:rFonts w:ascii="Times New Roman" w:hAnsi="Times New Roman" w:cs="Times New Roman"/>
+          <w:sz w:val="24"/>
+          <w:szCs w:val="24"/>
+        </w:rPr>
+        <w:t xml:space="preserve">many </w:t>
+      </w:r>
+      <w:r>
+        <w:rPr>
+          <w:rFonts w:ascii="Times New Roman" w:hAnsi="Times New Roman" w:cs="Times New Roman"/>
+          <w:sz w:val="24"/>
+          <w:szCs w:val="24"/>
+        </w:rPr>
+        <w:t xml:space="preserve">statistical modeling techniques such as </w:t>
+      </w:r>
+      <w:r>
+        <w:rPr>
+          <w:rFonts w:ascii="Times New Roman" w:hAnsi="Times New Roman" w:cs="Times New Roman"/>
+          <w:i/>
+          <w:sz w:val="24"/>
+          <w:szCs w:val="24"/>
+        </w:rPr>
+        <w:t xml:space="preserve">k-means clustering </w:t>
+      </w:r>
+      <w:r>
+        <w:rPr>
+          <w:rFonts w:ascii="Times New Roman" w:hAnsi="Times New Roman" w:cs="Times New Roman"/>
+          <w:sz w:val="24"/>
+          <w:szCs w:val="24"/>
+        </w:rPr>
+        <w:t xml:space="preserve">and </w:t>
+      </w:r>
+      <w:r>
+        <w:rPr>
+          <w:rFonts w:ascii="Times New Roman" w:hAnsi="Times New Roman" w:cs="Times New Roman"/>
+          <w:i/>
+          <w:sz w:val="24"/>
+          <w:szCs w:val="24"/>
+        </w:rPr>
+        <w:t>confidence intervals</w:t>
+      </w:r>
+      <w:r>
+        <w:rPr>
+          <w:rFonts w:ascii="Times New Roman" w:hAnsi="Times New Roman" w:cs="Times New Roman"/>
+          <w:sz w:val="24"/>
+          <w:szCs w:val="24"/>
+        </w:rPr>
+        <w:t xml:space="preserve"> </w:t>
+      </w:r>
+      <w:r>
+        <w:rPr>
+          <w:rFonts w:ascii="Times New Roman" w:hAnsi="Times New Roman" w:cs="Times New Roman"/>
+          <w:sz w:val="24"/>
+          <w:szCs w:val="24"/>
+        </w:rPr>
+        <w:t xml:space="preserve">in order to make some predictions. Our predictions consisted of where we expect customers to pop up and where we expect active taxi trips to end up. </w:t>
+      </w:r>
+      <w:r>
+        <w:rPr>
+          <w:rFonts w:ascii="Times New Roman" w:hAnsi="Times New Roman" w:cs="Times New Roman"/>
+          <w:sz w:val="24"/>
+          <w:szCs w:val="24"/>
+        </w:rPr>
+        <w:t xml:space="preserve">We also used this data to try to locate trends in when and where customers requested rides. </w:t>
+      </w:r>
+      <w:r>
+        <w:rPr>
+          <w:rFonts w:ascii="Times New Roman" w:hAnsi="Times New Roman" w:cs="Times New Roman"/>
+          <w:sz w:val="24"/>
+          <w:szCs w:val="24"/>
+        </w:rPr>
+        <w:t xml:space="preserve">Finally, we combined our prediction data to try to match </w:t>
+      </w:r>
+    </w:p>
+    <w:p>
+      <w:pPr>
+        <w:contextualSpacing/>
+        <w:rPr>
+          <w:rFonts w:ascii="Times New Roman" w:hAnsi="Times New Roman" w:cs="Times New Roman"/>
+          <w:b/>
+          <w:sz w:val="24"/>
+          <w:szCs w:val="24"/>
+        </w:rPr>
+      </w:pPr>
+      <w:r>
+        <w:rPr>
+          <w:rFonts w:ascii="Times New Roman" w:hAnsi="Times New Roman" w:cs="Times New Roman"/>
+          <w:b/>
+          <w:sz w:val="24"/>
+          <w:szCs w:val="24"/>
+        </w:rPr>
+        <w:t>V.2 Future Tasks</w:t>
+      </w:r>
+    </w:p>
+    <w:p>
+      <w:pPr>
+        <w:contextualSpacing/>
+        <w:rPr>
+          <w:rFonts w:ascii="Times New Roman" w:hAnsi="Times New Roman" w:cs="Times New Roman"/>
+          <w:sz w:val="24"/>
+          <w:szCs w:val="24"/>
+        </w:rPr>
+      </w:pPr>
     </w:p>
     <w:sectPr>
       <w:pgSz w:w="12240" w:h="15840"/>

</xml_diff>